<commit_message>
Cleaning and documentation of XML Configuration Fix setdb issues Documentation
</commit_message>
<xml_diff>
--- a/doc/01-OraPowerShell-Setup.docx
+++ b/doc/01-OraPowerShell-Setup.docx
@@ -534,29 +534,36 @@
         <w:rPr>
           <w:lang w:val="en-US"/>
         </w:rPr>
-        <w:t xml:space="preserve">Open PowerShell and check the value of $profile. Create this file </w:t>
-      </w:r>
-      <w:proofErr w:type="gramStart"/>
-      <w:r>
-        <w:rPr>
-          <w:lang w:val="en-US"/>
-        </w:rPr>
-        <w:t>( and</w:t>
-      </w:r>
-      <w:proofErr w:type="gramEnd"/>
-      <w:r>
-        <w:rPr>
-          <w:lang w:val="en-US"/>
-        </w:rPr>
-        <w:t xml:space="preserve"> the folder structure!) and add:</w:t>
-      </w:r>
+        <w:t xml:space="preserve">Open PowerShell and check the value </w:t>
+      </w:r>
+      <w:r>
+        <w:rPr>
+          <w:lang w:val="en-US"/>
+        </w:rPr>
+        <w:t>of $profile. Create this file (</w:t>
+      </w:r>
+      <w:r>
+        <w:rPr>
+          <w:lang w:val="en-US"/>
+        </w:rPr>
+        <w:t xml:space="preserve">and the folder structure!) </w:t>
+      </w:r>
+      <w:bookmarkStart w:id="0" w:name="_GoBack"/>
+      <w:bookmarkEnd w:id="0"/>
     </w:p>
     <w:p>
       <w:pPr>
-        <w:rPr>
-          <w:lang w:val="en-US"/>
-        </w:rPr>
-      </w:pPr>
+        <w:pStyle w:val="Textkrper-Zeileneinzug"/>
+      </w:pPr>
+      <w:r>
+        <w:rPr>
+          <w:lang w:val="en-US"/>
+        </w:rPr>
+        <w:t>Example</w:t>
+      </w:r>
+      <w:r>
+        <w:t>:</w:t>
+      </w:r>
     </w:p>
     <w:p>
       <w:pPr>
@@ -577,17 +584,22 @@
           <w:rFonts w:cs="Tahoma"/>
           <w:lang w:val="en-US"/>
         </w:rPr>
-        <w:t xml:space="preserve">## Call the global profile from </w:t>
-      </w:r>
-      <w:proofErr w:type="spellStart"/>
+        <w:t>#</w:t>
+      </w:r>
       <w:r>
         <w:rPr>
           <w:rFonts w:cs="Tahoma"/>
           <w:lang w:val="en-US"/>
         </w:rPr>
-        <w:t>OraPowershell</w:t>
-      </w:r>
-      <w:proofErr w:type="spellEnd"/>
+        <w:t xml:space="preserve"> Location of the profile</w:t>
+      </w:r>
+      <w:r>
+        <w:rPr>
+          <w:rFonts w:cs="Tahoma"/>
+          <w:lang w:val="en-US"/>
+        </w:rPr>
+        <w:t xml:space="preserve"> </w:t>
+      </w:r>
     </w:p>
     <w:p>
       <w:pPr>
@@ -608,21 +620,7 @@
           <w:rFonts w:cs="Tahoma"/>
           <w:lang w:val="en-US"/>
         </w:rPr>
-        <w:t>. D:\</w:t>
-      </w:r>
-      <w:r>
-        <w:rPr>
-          <w:rFonts w:cs="Tahoma"/>
-          <w:lang w:val="en-US"/>
-        </w:rPr>
-        <w:t>scripts</w:t>
-      </w:r>
-      <w:r>
-        <w:rPr>
-          <w:rFonts w:cs="Tahoma"/>
-          <w:lang w:val="en-US"/>
-        </w:rPr>
-        <w:t>\profile.ps1</w:t>
+        <w:t>$profile</w:t>
       </w:r>
     </w:p>
     <w:p>
@@ -644,15 +642,448 @@
           <w:rFonts w:cs="Tahoma"/>
           <w:lang w:val="en-US"/>
         </w:rPr>
-        <w:t>#############################################</w:t>
+        <w:t>C:\Users\gpipperr\Documents\WindowsPowerShell\Microsoft.PowerShell_profile.ps1</w:t>
       </w:r>
     </w:p>
     <w:p>
       <w:pPr>
-        <w:rPr>
-          <w:lang w:val="en-US"/>
-        </w:rPr>
-      </w:pPr>
+        <w:pStyle w:val="Quellcode"/>
+        <w:pBdr>
+          <w:top w:val="single" w:sz="1" w:space="0" w:color="000000"/>
+          <w:left w:val="single" w:sz="1" w:space="0" w:color="000000"/>
+          <w:bottom w:val="single" w:sz="1" w:space="0" w:color="000000"/>
+          <w:right w:val="single" w:sz="1" w:space="0" w:color="000000"/>
+        </w:pBdr>
+        <w:rPr>
+          <w:rFonts w:cs="Tahoma"/>
+          <w:lang w:val="en-US"/>
+        </w:rPr>
+      </w:pPr>
+      <w:r>
+        <w:rPr>
+          <w:rFonts w:cs="Tahoma"/>
+          <w:lang w:val="en-US"/>
+        </w:rPr>
+        <w:t> </w:t>
+      </w:r>
+    </w:p>
+    <w:p>
+      <w:pPr>
+        <w:pStyle w:val="Quellcode"/>
+        <w:pBdr>
+          <w:top w:val="single" w:sz="1" w:space="0" w:color="000000"/>
+          <w:left w:val="single" w:sz="1" w:space="0" w:color="000000"/>
+          <w:bottom w:val="single" w:sz="1" w:space="0" w:color="000000"/>
+          <w:right w:val="single" w:sz="1" w:space="0" w:color="000000"/>
+        </w:pBdr>
+        <w:rPr>
+          <w:rFonts w:cs="Tahoma"/>
+          <w:lang w:val="en-US"/>
+        </w:rPr>
+      </w:pPr>
+      <w:r>
+        <w:rPr>
+          <w:rFonts w:cs="Tahoma"/>
+          <w:lang w:val="en-US"/>
+        </w:rPr>
+        <w:t>#</w:t>
+      </w:r>
+      <w:r>
+        <w:rPr>
+          <w:rFonts w:cs="Tahoma"/>
+          <w:lang w:val="en-US"/>
+        </w:rPr>
+        <w:t xml:space="preserve"> test if profile </w:t>
+      </w:r>
+      <w:proofErr w:type="spellStart"/>
+      <w:r>
+        <w:rPr>
+          <w:rFonts w:cs="Tahoma"/>
+          <w:lang w:val="en-US"/>
+        </w:rPr>
+        <w:t>extis</w:t>
+      </w:r>
+      <w:proofErr w:type="spellEnd"/>
+      <w:r>
+        <w:rPr>
+          <w:rFonts w:cs="Tahoma"/>
+          <w:lang w:val="en-US"/>
+        </w:rPr>
+        <w:t xml:space="preserve"> </w:t>
+      </w:r>
+    </w:p>
+    <w:p>
+      <w:pPr>
+        <w:pStyle w:val="Quellcode"/>
+        <w:pBdr>
+          <w:top w:val="single" w:sz="1" w:space="0" w:color="000000"/>
+          <w:left w:val="single" w:sz="1" w:space="0" w:color="000000"/>
+          <w:bottom w:val="single" w:sz="1" w:space="0" w:color="000000"/>
+          <w:right w:val="single" w:sz="1" w:space="0" w:color="000000"/>
+        </w:pBdr>
+        <w:rPr>
+          <w:rFonts w:cs="Tahoma"/>
+          <w:lang w:val="en-US"/>
+        </w:rPr>
+      </w:pPr>
+      <w:proofErr w:type="gramStart"/>
+      <w:r>
+        <w:rPr>
+          <w:rFonts w:cs="Tahoma"/>
+          <w:lang w:val="en-US"/>
+        </w:rPr>
+        <w:t>test-path</w:t>
+      </w:r>
+      <w:proofErr w:type="gramEnd"/>
+      <w:r>
+        <w:rPr>
+          <w:rFonts w:cs="Tahoma"/>
+          <w:lang w:val="en-US"/>
+        </w:rPr>
+        <w:t xml:space="preserve"> $</w:t>
+      </w:r>
+      <w:proofErr w:type="spellStart"/>
+      <w:r>
+        <w:rPr>
+          <w:rFonts w:cs="Tahoma"/>
+          <w:lang w:val="en-US"/>
+        </w:rPr>
+        <w:t>Profile.CurrentUserAllHosts</w:t>
+      </w:r>
+      <w:proofErr w:type="spellEnd"/>
+    </w:p>
+    <w:p>
+      <w:pPr>
+        <w:pStyle w:val="Quellcode"/>
+        <w:pBdr>
+          <w:top w:val="single" w:sz="1" w:space="0" w:color="000000"/>
+          <w:left w:val="single" w:sz="1" w:space="0" w:color="000000"/>
+          <w:bottom w:val="single" w:sz="1" w:space="0" w:color="000000"/>
+          <w:right w:val="single" w:sz="1" w:space="0" w:color="000000"/>
+        </w:pBdr>
+        <w:rPr>
+          <w:rFonts w:cs="Tahoma"/>
+          <w:lang w:val="en-US"/>
+        </w:rPr>
+      </w:pPr>
+    </w:p>
+    <w:p>
+      <w:pPr>
+        <w:pStyle w:val="Quellcode"/>
+        <w:pBdr>
+          <w:top w:val="single" w:sz="1" w:space="0" w:color="000000"/>
+          <w:left w:val="single" w:sz="1" w:space="0" w:color="000000"/>
+          <w:bottom w:val="single" w:sz="1" w:space="0" w:color="000000"/>
+          <w:right w:val="single" w:sz="1" w:space="0" w:color="000000"/>
+        </w:pBdr>
+        <w:rPr>
+          <w:rFonts w:cs="Tahoma"/>
+          <w:lang w:val="en-US"/>
+        </w:rPr>
+      </w:pPr>
+      <w:proofErr w:type="gramStart"/>
+      <w:r>
+        <w:rPr>
+          <w:rFonts w:cs="Tahoma"/>
+          <w:lang w:val="en-US"/>
+        </w:rPr>
+        <w:t>false</w:t>
+      </w:r>
+      <w:proofErr w:type="gramEnd"/>
+    </w:p>
+    <w:p>
+      <w:pPr>
+        <w:pStyle w:val="Quellcode"/>
+        <w:pBdr>
+          <w:top w:val="single" w:sz="1" w:space="0" w:color="000000"/>
+          <w:left w:val="single" w:sz="1" w:space="0" w:color="000000"/>
+          <w:bottom w:val="single" w:sz="1" w:space="0" w:color="000000"/>
+          <w:right w:val="single" w:sz="1" w:space="0" w:color="000000"/>
+        </w:pBdr>
+        <w:rPr>
+          <w:rFonts w:cs="Tahoma"/>
+          <w:lang w:val="en-US"/>
+        </w:rPr>
+      </w:pPr>
+      <w:r>
+        <w:rPr>
+          <w:rFonts w:cs="Tahoma"/>
+          <w:lang w:val="en-US"/>
+        </w:rPr>
+        <w:t> </w:t>
+      </w:r>
+    </w:p>
+    <w:p>
+      <w:pPr>
+        <w:pStyle w:val="Quellcode"/>
+        <w:pBdr>
+          <w:top w:val="single" w:sz="1" w:space="0" w:color="000000"/>
+          <w:left w:val="single" w:sz="1" w:space="0" w:color="000000"/>
+          <w:bottom w:val="single" w:sz="1" w:space="0" w:color="000000"/>
+          <w:right w:val="single" w:sz="1" w:space="0" w:color="000000"/>
+        </w:pBdr>
+        <w:rPr>
+          <w:rFonts w:cs="Tahoma"/>
+          <w:lang w:val="en-US"/>
+        </w:rPr>
+      </w:pPr>
+      <w:r>
+        <w:rPr>
+          <w:rFonts w:cs="Tahoma"/>
+          <w:lang w:val="en-US"/>
+        </w:rPr>
+        <w:t># if false create</w:t>
+      </w:r>
+    </w:p>
+    <w:p>
+      <w:pPr>
+        <w:pStyle w:val="Quellcode"/>
+        <w:pBdr>
+          <w:top w:val="single" w:sz="1" w:space="0" w:color="000000"/>
+          <w:left w:val="single" w:sz="1" w:space="0" w:color="000000"/>
+          <w:bottom w:val="single" w:sz="1" w:space="0" w:color="000000"/>
+          <w:right w:val="single" w:sz="1" w:space="0" w:color="000000"/>
+        </w:pBdr>
+        <w:rPr>
+          <w:rFonts w:cs="Tahoma"/>
+          <w:lang w:val="en-US"/>
+        </w:rPr>
+      </w:pPr>
+      <w:proofErr w:type="gramStart"/>
+      <w:r>
+        <w:rPr>
+          <w:rFonts w:cs="Tahoma"/>
+          <w:lang w:val="en-US"/>
+        </w:rPr>
+        <w:t>new-item</w:t>
+      </w:r>
+      <w:proofErr w:type="gramEnd"/>
+      <w:r>
+        <w:rPr>
+          <w:rFonts w:cs="Tahoma"/>
+          <w:lang w:val="en-US"/>
+        </w:rPr>
+        <w:t xml:space="preserve"> -path $profile -type file -force</w:t>
+      </w:r>
+    </w:p>
+    <w:p>
+      <w:pPr>
+        <w:pStyle w:val="Quellcode"/>
+        <w:pBdr>
+          <w:top w:val="single" w:sz="1" w:space="0" w:color="000000"/>
+          <w:left w:val="single" w:sz="1" w:space="0" w:color="000000"/>
+          <w:bottom w:val="single" w:sz="1" w:space="0" w:color="000000"/>
+          <w:right w:val="single" w:sz="1" w:space="0" w:color="000000"/>
+        </w:pBdr>
+        <w:rPr>
+          <w:rFonts w:cs="Tahoma"/>
+          <w:lang w:val="en-US"/>
+        </w:rPr>
+      </w:pPr>
+      <w:r>
+        <w:rPr>
+          <w:rFonts w:cs="Tahoma"/>
+          <w:lang w:val="en-US"/>
+        </w:rPr>
+        <w:t> </w:t>
+      </w:r>
+    </w:p>
+    <w:p>
+      <w:pPr>
+        <w:pStyle w:val="Quellcode"/>
+        <w:pBdr>
+          <w:top w:val="single" w:sz="1" w:space="0" w:color="000000"/>
+          <w:left w:val="single" w:sz="1" w:space="0" w:color="000000"/>
+          <w:bottom w:val="single" w:sz="1" w:space="0" w:color="000000"/>
+          <w:right w:val="single" w:sz="1" w:space="0" w:color="000000"/>
+        </w:pBdr>
+        <w:rPr>
+          <w:rFonts w:cs="Tahoma"/>
+          <w:lang w:val="en-US"/>
+        </w:rPr>
+      </w:pPr>
+      <w:r>
+        <w:rPr>
+          <w:rFonts w:cs="Tahoma"/>
+          <w:lang w:val="en-US"/>
+        </w:rPr>
+        <w:t>#edit</w:t>
+      </w:r>
+    </w:p>
+    <w:p>
+      <w:pPr>
+        <w:pStyle w:val="Quellcode"/>
+        <w:pBdr>
+          <w:top w:val="single" w:sz="1" w:space="0" w:color="000000"/>
+          <w:left w:val="single" w:sz="1" w:space="0" w:color="000000"/>
+          <w:bottom w:val="single" w:sz="1" w:space="0" w:color="000000"/>
+          <w:right w:val="single" w:sz="1" w:space="0" w:color="000000"/>
+        </w:pBdr>
+        <w:rPr>
+          <w:rFonts w:cs="Tahoma"/>
+          <w:lang w:val="en-US"/>
+        </w:rPr>
+      </w:pPr>
+      <w:proofErr w:type="gramStart"/>
+      <w:r>
+        <w:rPr>
+          <w:rFonts w:cs="Tahoma"/>
+          <w:lang w:val="en-US"/>
+        </w:rPr>
+        <w:t>notepad</w:t>
+      </w:r>
+      <w:proofErr w:type="gramEnd"/>
+      <w:r>
+        <w:rPr>
+          <w:rFonts w:cs="Tahoma"/>
+          <w:lang w:val="en-US"/>
+        </w:rPr>
+        <w:t xml:space="preserve"> C:\Users\gpipperr\Documents\WindowsPowerShell\Microsoft.PowerShell_profile.ps1</w:t>
+      </w:r>
+    </w:p>
+    <w:p>
+      <w:pPr>
+        <w:pStyle w:val="Textkrper-Zeileneinzug"/>
+        <w:rPr>
+          <w:lang w:val="en-US"/>
+        </w:rPr>
+      </w:pPr>
+    </w:p>
+    <w:p>
+      <w:pPr>
+        <w:pStyle w:val="Textkrper-Zeileneinzug"/>
+        <w:rPr>
+          <w:lang w:val="en-US"/>
+        </w:rPr>
+      </w:pPr>
+      <w:r>
+        <w:rPr>
+          <w:lang w:val="en-US"/>
+        </w:rPr>
+        <w:t>And</w:t>
+      </w:r>
+      <w:r>
+        <w:rPr>
+          <w:lang w:val="en-US"/>
+        </w:rPr>
+        <w:t xml:space="preserve"> add:</w:t>
+      </w:r>
+    </w:p>
+    <w:p>
+      <w:pPr>
+        <w:rPr>
+          <w:lang w:val="en-US"/>
+        </w:rPr>
+      </w:pPr>
+    </w:p>
+    <w:p>
+      <w:pPr>
+        <w:pStyle w:val="Quellcode"/>
+        <w:pBdr>
+          <w:top w:val="single" w:sz="1" w:space="0" w:color="000000"/>
+          <w:left w:val="single" w:sz="1" w:space="0" w:color="000000"/>
+          <w:bottom w:val="single" w:sz="1" w:space="0" w:color="000000"/>
+          <w:right w:val="single" w:sz="1" w:space="0" w:color="000000"/>
+        </w:pBdr>
+        <w:rPr>
+          <w:rFonts w:cs="Tahoma"/>
+          <w:lang w:val="en-US"/>
+        </w:rPr>
+      </w:pPr>
+      <w:r>
+        <w:rPr>
+          <w:rFonts w:cs="Tahoma"/>
+          <w:lang w:val="en-US"/>
+        </w:rPr>
+        <w:t xml:space="preserve">## Call the global profile from </w:t>
+      </w:r>
+      <w:proofErr w:type="spellStart"/>
+      <w:r>
+        <w:rPr>
+          <w:rFonts w:cs="Tahoma"/>
+          <w:lang w:val="en-US"/>
+        </w:rPr>
+        <w:t>OraPowershell</w:t>
+      </w:r>
+      <w:proofErr w:type="spellEnd"/>
+    </w:p>
+    <w:p>
+      <w:pPr>
+        <w:pStyle w:val="Quellcode"/>
+        <w:pBdr>
+          <w:top w:val="single" w:sz="1" w:space="0" w:color="000000"/>
+          <w:left w:val="single" w:sz="1" w:space="0" w:color="000000"/>
+          <w:bottom w:val="single" w:sz="1" w:space="0" w:color="000000"/>
+          <w:right w:val="single" w:sz="1" w:space="0" w:color="000000"/>
+        </w:pBdr>
+        <w:rPr>
+          <w:rFonts w:cs="Tahoma"/>
+          <w:lang w:val="en-US"/>
+        </w:rPr>
+      </w:pPr>
+      <w:r>
+        <w:rPr>
+          <w:rFonts w:cs="Tahoma"/>
+          <w:lang w:val="en-US"/>
+        </w:rPr>
+        <w:t>. D:\</w:t>
+      </w:r>
+      <w:r>
+        <w:rPr>
+          <w:rFonts w:cs="Tahoma"/>
+          <w:lang w:val="en-US"/>
+        </w:rPr>
+        <w:t>scripts</w:t>
+      </w:r>
+      <w:r>
+        <w:rPr>
+          <w:rFonts w:cs="Tahoma"/>
+          <w:lang w:val="en-US"/>
+        </w:rPr>
+        <w:t>\profile.ps1</w:t>
+      </w:r>
+    </w:p>
+    <w:p>
+      <w:pPr>
+        <w:pStyle w:val="Quellcode"/>
+        <w:pBdr>
+          <w:top w:val="single" w:sz="1" w:space="0" w:color="000000"/>
+          <w:left w:val="single" w:sz="1" w:space="0" w:color="000000"/>
+          <w:bottom w:val="single" w:sz="1" w:space="0" w:color="000000"/>
+          <w:right w:val="single" w:sz="1" w:space="0" w:color="000000"/>
+        </w:pBdr>
+        <w:rPr>
+          <w:rFonts w:cs="Tahoma"/>
+          <w:lang w:val="en-US"/>
+        </w:rPr>
+      </w:pPr>
+      <w:r>
+        <w:rPr>
+          <w:rFonts w:cs="Tahoma"/>
+          <w:lang w:val="en-US"/>
+        </w:rPr>
+        <w:t>#############################################</w:t>
+      </w:r>
+    </w:p>
+    <w:p>
+      <w:pPr>
+        <w:rPr>
+          <w:lang w:val="en-US"/>
+        </w:rPr>
+      </w:pPr>
+    </w:p>
+    <w:p>
+      <w:pPr>
+        <w:rPr>
+          <w:lang w:val="en-US"/>
+        </w:rPr>
+      </w:pPr>
+      <w:r>
+        <w:rPr>
+          <w:lang w:val="en-US"/>
+        </w:rPr>
+        <w:t>Exit the console and reopen the console</w:t>
+      </w:r>
     </w:p>
     <w:p>
       <w:pPr>
@@ -1513,6 +1944,7 @@
               <w:rPr>
                 <w:lang w:val="en-US"/>
               </w:rPr>
+              <w:lastRenderedPageBreak/>
               <w:t>sql</w:t>
             </w:r>
             <w:proofErr w:type="spellEnd"/>
@@ -1549,6 +1981,9 @@
               <w:pStyle w:val="Textkrper-Zeileneinzug"/>
               <w:ind w:left="0"/>
               <w:cnfStyle w:val="000000000000" w:firstRow="0" w:lastRow="0" w:firstColumn="0" w:lastColumn="0" w:oddVBand="0" w:evenVBand="0" w:oddHBand="0" w:evenHBand="0" w:firstRowFirstColumn="0" w:firstRowLastColumn="0" w:lastRowFirstColumn="0" w:lastRowLastColumn="0"/>
+              <w:rPr>
+                <w:lang w:val="en-US"/>
+              </w:rPr>
             </w:pPr>
             <w:r>
               <w:rPr>
@@ -1601,6 +2036,9 @@
           <w:p>
             <w:pPr>
               <w:pStyle w:val="Textkrper-Zeileneinzug"/>
+              <w:rPr>
+                <w:lang w:val="en-US"/>
+              </w:rPr>
             </w:pPr>
           </w:p>
         </w:tc>
@@ -1613,6 +2051,9 @@
               <w:pStyle w:val="Textkrper-Zeileneinzug"/>
               <w:ind w:left="0"/>
               <w:cnfStyle w:val="000000100000" w:firstRow="0" w:lastRow="0" w:firstColumn="0" w:lastColumn="0" w:oddVBand="0" w:evenVBand="0" w:oddHBand="1" w:evenHBand="0" w:firstRowFirstColumn="0" w:firstRowLastColumn="0" w:lastRowFirstColumn="0" w:lastRowLastColumn="0"/>
+              <w:rPr>
+                <w:lang w:val="en-US"/>
+              </w:rPr>
             </w:pPr>
           </w:p>
         </w:tc>
@@ -1621,6 +2062,9 @@
     <w:p>
       <w:pPr>
         <w:pStyle w:val="Textkrper-Zeileneinzug"/>
+        <w:rPr>
+          <w:lang w:val="en-US"/>
+        </w:rPr>
       </w:pPr>
     </w:p>
     <w:p>
@@ -1781,7 +2225,6 @@
         <w:rPr>
           <w:lang w:val="en-US"/>
         </w:rPr>
-        <w:lastRenderedPageBreak/>
         <w:t xml:space="preserve">The </w:t>
       </w:r>
       <w:r>
@@ -2251,8 +2694,14 @@
               <w:pStyle w:val="Textkrper-Zeileneinzug"/>
               <w:ind w:left="0"/>
               <w:cnfStyle w:val="000000100000" w:firstRow="0" w:lastRow="0" w:firstColumn="0" w:lastColumn="0" w:oddVBand="0" w:evenVBand="0" w:oddHBand="1" w:evenHBand="0" w:firstRowFirstColumn="0" w:firstRowLastColumn="0" w:lastRowFirstColumn="0" w:lastRowLastColumn="0"/>
-            </w:pPr>
-            <w:r>
+              <w:rPr>
+                <w:lang w:val="en-US"/>
+              </w:rPr>
+            </w:pPr>
+            <w:r>
+              <w:rPr>
+                <w:lang w:val="en-US"/>
+              </w:rPr>
               <w:t>+ASM | +ASM[n]</w:t>
             </w:r>
           </w:p>
@@ -2642,7 +3091,14 @@
               <w:rPr>
                 <w:lang w:val="en-US"/>
               </w:rPr>
-              <w:t>information like the voting disks</w:t>
+              <w:t xml:space="preserve">information like the </w:t>
+            </w:r>
+            <w:r>
+              <w:rPr>
+                <w:lang w:val="en-US"/>
+              </w:rPr>
+              <w:lastRenderedPageBreak/>
+              <w:t>voting disks</w:t>
             </w:r>
           </w:p>
         </w:tc>
@@ -2660,6 +3116,7 @@
               <w:rPr>
                 <w:lang w:val="en-US"/>
               </w:rPr>
+              <w:lastRenderedPageBreak/>
               <w:t>true</w:t>
             </w:r>
             <w:r>
@@ -2933,8 +3390,14 @@
               <w:pStyle w:val="Textkrper-Zeileneinzug"/>
               <w:ind w:left="0"/>
               <w:cnfStyle w:val="000000000000" w:firstRow="0" w:lastRow="0" w:firstColumn="0" w:lastColumn="0" w:oddVBand="0" w:evenVBand="0" w:oddHBand="0" w:evenHBand="0" w:firstRowFirstColumn="0" w:firstRowLastColumn="0" w:lastRowFirstColumn="0" w:lastRowLastColumn="0"/>
-            </w:pPr>
-            <w:r>
+              <w:rPr>
+                <w:lang w:val="en-US"/>
+              </w:rPr>
+            </w:pPr>
+            <w:r>
+              <w:rPr>
+                <w:lang w:val="en-US"/>
+              </w:rPr>
               <w:t xml:space="preserve">&lt;NAME </w:t>
             </w:r>
             <w:r>
@@ -2944,6 +3407,9 @@
               <w:t>of</w:t>
             </w:r>
             <w:r>
+              <w:rPr>
+                <w:lang w:val="en-US"/>
+              </w:rPr>
               <w:t xml:space="preserve"> </w:t>
             </w:r>
             <w:r>
@@ -2953,6 +3419,9 @@
               <w:t>the</w:t>
             </w:r>
             <w:r>
+              <w:rPr>
+                <w:lang w:val="en-US"/>
+              </w:rPr>
               <w:t xml:space="preserve"> DB&gt;</w:t>
             </w:r>
           </w:p>
@@ -3355,6 +3824,9 @@
               <w:pStyle w:val="Textkrper-Zeileneinzug"/>
               <w:ind w:left="0"/>
               <w:cnfStyle w:val="000000000000" w:firstRow="0" w:lastRow="0" w:firstColumn="0" w:lastColumn="0" w:oddVBand="0" w:evenVBand="0" w:oddHBand="0" w:evenHBand="0" w:firstRowFirstColumn="0" w:firstRowLastColumn="0" w:lastRowFirstColumn="0" w:lastRowLastColumn="0"/>
+              <w:rPr>
+                <w:lang w:val="en-US"/>
+              </w:rPr>
             </w:pPr>
             <w:proofErr w:type="gramStart"/>
             <w:r>
@@ -3601,8 +4073,14 @@
               <w:pStyle w:val="Textkrper-Zeileneinzug"/>
               <w:ind w:left="0"/>
               <w:cnfStyle w:val="000000000000" w:firstRow="0" w:lastRow="0" w:firstColumn="0" w:lastColumn="0" w:oddVBand="0" w:evenVBand="0" w:oddHBand="0" w:evenHBand="0" w:firstRowFirstColumn="0" w:firstRowLastColumn="0" w:lastRowFirstColumn="0" w:lastRowLastColumn="0"/>
-            </w:pPr>
-            <w:r>
+              <w:rPr>
+                <w:lang w:val="en-US"/>
+              </w:rPr>
+            </w:pPr>
+            <w:r>
+              <w:rPr>
+                <w:lang w:val="en-US"/>
+              </w:rPr>
               <w:t>Attribute:</w:t>
             </w:r>
           </w:p>
@@ -3613,6 +4091,7 @@
               <w:cnfStyle w:val="000000000000" w:firstRow="0" w:lastRow="0" w:firstColumn="0" w:lastColumn="0" w:oddVBand="0" w:evenVBand="0" w:oddHBand="0" w:evenHBand="0" w:firstRowFirstColumn="0" w:firstRowLastColumn="0" w:lastRowFirstColumn="0" w:lastRowLastColumn="0"/>
               <w:rPr>
                 <w:b/>
+                <w:lang w:val="en-US"/>
               </w:rPr>
             </w:pPr>
             <w:r>
@@ -3779,7 +4258,14 @@
               <w:rPr>
                 <w:lang w:val="en-US"/>
               </w:rPr>
-              <w:t>“ will be used.</w:t>
+              <w:t xml:space="preserve">“ will </w:t>
+            </w:r>
+            <w:r>
+              <w:rPr>
+                <w:lang w:val="en-US"/>
+              </w:rPr>
+              <w:lastRenderedPageBreak/>
+              <w:t>be used.</w:t>
             </w:r>
           </w:p>
           <w:p>
@@ -3820,6 +4306,7 @@
               <w:rPr>
                 <w:lang w:val="en-US"/>
               </w:rPr>
+              <w:lastRenderedPageBreak/>
               <w:t>&lt;name of the backup user</w:t>
             </w:r>
             <w:r>
@@ -4227,7 +4714,6 @@
               <w:rPr>
                 <w:lang w:val="en-US"/>
               </w:rPr>
-              <w:lastRenderedPageBreak/>
               <w:t>db_backup_dest</w:t>
             </w:r>
             <w:proofErr w:type="spellEnd"/>
@@ -4259,7 +4745,6 @@
               <w:rPr>
                 <w:lang w:val="en-US"/>
               </w:rPr>
-              <w:lastRenderedPageBreak/>
               <w:t>true</w:t>
             </w:r>
             <w:r>
@@ -4726,6 +5211,9 @@
               <w:pStyle w:val="Textkrper-Zeileneinzug"/>
               <w:ind w:left="0"/>
               <w:cnfStyle w:val="000000000000" w:firstRow="0" w:lastRow="0" w:firstColumn="0" w:lastColumn="0" w:oddVBand="0" w:evenVBand="0" w:oddHBand="0" w:evenHBand="0" w:firstRowFirstColumn="0" w:firstRowLastColumn="0" w:lastRowFirstColumn="0" w:lastRowLastColumn="0"/>
+              <w:rPr>
+                <w:lang w:val="en-US"/>
+              </w:rPr>
             </w:pPr>
             <w:r>
               <w:rPr>
@@ -5030,7 +5518,14 @@
               <w:rPr>
                 <w:lang w:val="en-US"/>
               </w:rPr>
-              <w:t>EE feature : Compress the backup</w:t>
+              <w:t xml:space="preserve">EE feature : </w:t>
+            </w:r>
+            <w:r>
+              <w:rPr>
+                <w:lang w:val="en-US"/>
+              </w:rPr>
+              <w:lastRenderedPageBreak/>
+              <w:t>Compress the backup</w:t>
             </w:r>
           </w:p>
         </w:tc>
@@ -5051,6 +5546,7 @@
               <w:rPr>
                 <w:lang w:val="en-US"/>
               </w:rPr>
+              <w:lastRenderedPageBreak/>
               <w:t>true</w:t>
             </w:r>
             <w:r>
@@ -5281,14 +5777,7 @@
               <w:rPr>
                 <w:lang w:val="en-US"/>
               </w:rPr>
-              <w:t xml:space="preserve">Oracle Home </w:t>
-            </w:r>
-            <w:r>
-              <w:rPr>
-                <w:lang w:val="en-US"/>
-              </w:rPr>
-              <w:lastRenderedPageBreak/>
-              <w:t>Directory with the .net library (only the Home Path!)</w:t>
+              <w:t>Oracle Home Directory with the .net library (only the Home Path!)</w:t>
             </w:r>
           </w:p>
         </w:tc>
@@ -5309,10 +5798,12 @@
               <w:rPr>
                 <w:lang w:val="en-US"/>
               </w:rPr>
-              <w:lastRenderedPageBreak/>
               <w:t>true</w:t>
             </w:r>
             <w:r>
+              <w:rPr>
+                <w:lang w:val="en-US"/>
+              </w:rPr>
               <w:t xml:space="preserve"> | </w:t>
             </w:r>
             <w:r>
@@ -5368,6 +5859,9 @@
               <w:t>true</w:t>
             </w:r>
             <w:r>
+              <w:rPr>
+                <w:lang w:val="en-US"/>
+              </w:rPr>
               <w:t xml:space="preserve"> | </w:t>
             </w:r>
             <w:r>
@@ -5448,6 +5942,9 @@
             <w:pPr>
               <w:pStyle w:val="Textkrper-Zeileneinzug"/>
               <w:ind w:left="0"/>
+              <w:rPr>
+                <w:lang w:val="en-US"/>
+              </w:rPr>
             </w:pPr>
           </w:p>
         </w:tc>
@@ -6247,6 +6744,7 @@
               <w:rPr>
                 <w:lang w:val="en-US"/>
               </w:rPr>
+              <w:lastRenderedPageBreak/>
               <w:t>export_dir_db</w:t>
             </w:r>
             <w:proofErr w:type="spellEnd"/>
@@ -6262,6 +6760,9 @@
               <w:pStyle w:val="Textkrper-Zeileneinzug"/>
               <w:ind w:left="0"/>
               <w:cnfStyle w:val="000000000000" w:firstRow="0" w:lastRow="0" w:firstColumn="0" w:lastColumn="0" w:oddVBand="0" w:evenVBand="0" w:oddHBand="0" w:evenHBand="0" w:firstRowFirstColumn="0" w:firstRowLastColumn="0" w:lastRowFirstColumn="0" w:lastRowLastColumn="0"/>
+              <w:rPr>
+                <w:lang w:val="en-US"/>
+              </w:rPr>
             </w:pPr>
           </w:p>
         </w:tc>
@@ -6276,6 +6777,7 @@
               <w:cnfStyle w:val="000000000000" w:firstRow="0" w:lastRow="0" w:firstColumn="0" w:lastColumn="0" w:oddVBand="0" w:evenVBand="0" w:oddHBand="0" w:evenHBand="0" w:firstRowFirstColumn="0" w:firstRowLastColumn="0" w:lastRowFirstColumn="0" w:lastRowLastColumn="0"/>
             </w:pPr>
             <w:r>
+              <w:lastRenderedPageBreak/>
               <w:t>&lt;Path</w:t>
             </w:r>
             <w:r>
@@ -6338,6 +6840,9 @@
               <w:pStyle w:val="Textkrper-Zeileneinzug"/>
               <w:ind w:left="0"/>
               <w:cnfStyle w:val="000000100000" w:firstRow="0" w:lastRow="0" w:firstColumn="0" w:lastColumn="0" w:oddVBand="0" w:evenVBand="0" w:oddHBand="1" w:evenHBand="0" w:firstRowFirstColumn="0" w:firstRowLastColumn="0" w:lastRowFirstColumn="0" w:lastRowLastColumn="0"/>
+              <w:rPr>
+                <w:lang w:val="en-US"/>
+              </w:rPr>
             </w:pPr>
             <w:r>
               <w:rPr>
@@ -6376,6 +6881,9 @@
               <w:t xml:space="preserve">he week day. </w:t>
             </w:r>
             <w:r>
+              <w:rPr>
+                <w:lang w:val="en-US"/>
+              </w:rPr>
               <w:t xml:space="preserve">First </w:t>
             </w:r>
             <w:r>
@@ -6385,6 +6893,9 @@
               <w:t>position</w:t>
             </w:r>
             <w:r>
+              <w:rPr>
+                <w:lang w:val="en-US"/>
+              </w:rPr>
               <w:t xml:space="preserve"> </w:t>
             </w:r>
             <w:r>
@@ -6394,6 +6905,9 @@
               <w:t>is</w:t>
             </w:r>
             <w:r>
+              <w:rPr>
+                <w:lang w:val="en-US"/>
+              </w:rPr>
               <w:t xml:space="preserve"> </w:t>
             </w:r>
             <w:r>
@@ -6403,6 +6917,9 @@
               <w:t>Monday</w:t>
             </w:r>
             <w:r>
+              <w:rPr>
+                <w:lang w:val="en-US"/>
+              </w:rPr>
               <w:t xml:space="preserve">. </w:t>
             </w:r>
           </w:p>
@@ -6439,6 +6956,9 @@
               <w:pStyle w:val="Textkrper-Zeileneinzug"/>
               <w:ind w:left="0"/>
               <w:cnfStyle w:val="000000100000" w:firstRow="0" w:lastRow="0" w:firstColumn="0" w:lastColumn="0" w:oddVBand="0" w:evenVBand="0" w:oddHBand="1" w:evenHBand="0" w:firstRowFirstColumn="0" w:firstRowLastColumn="0" w:lastRowFirstColumn="0" w:lastRowLastColumn="0"/>
+              <w:rPr>
+                <w:lang w:val="en-US"/>
+              </w:rPr>
             </w:pPr>
           </w:p>
         </w:tc>
@@ -6582,8 +7102,14 @@
               <w:pStyle w:val="Textkrper-Zeileneinzug"/>
               <w:ind w:left="0"/>
               <w:cnfStyle w:val="000000000000" w:firstRow="0" w:lastRow="0" w:firstColumn="0" w:lastColumn="0" w:oddVBand="0" w:evenVBand="0" w:oddHBand="0" w:evenHBand="0" w:firstRowFirstColumn="0" w:firstRowLastColumn="0" w:lastRowFirstColumn="0" w:lastRowLastColumn="0"/>
-            </w:pPr>
-            <w:r>
+              <w:rPr>
+                <w:lang w:val="en-US"/>
+              </w:rPr>
+            </w:pPr>
+            <w:r>
+              <w:rPr>
+                <w:lang w:val="en-US"/>
+              </w:rPr>
               <w:t>Attribute:</w:t>
             </w:r>
           </w:p>
@@ -6592,8 +7118,14 @@
               <w:pStyle w:val="Textkrper-Zeileneinzug"/>
               <w:ind w:left="0"/>
               <w:cnfStyle w:val="000000000000" w:firstRow="0" w:lastRow="0" w:firstColumn="0" w:lastColumn="0" w:oddVBand="0" w:evenVBand="0" w:oddHBand="0" w:evenHBand="0" w:firstRowFirstColumn="0" w:firstRowLastColumn="0" w:lastRowFirstColumn="0" w:lastRowLastColumn="0"/>
-            </w:pPr>
-            <w:r>
+              <w:rPr>
+                <w:lang w:val="en-US"/>
+              </w:rPr>
+            </w:pPr>
+            <w:r>
+              <w:rPr>
+                <w:lang w:val="en-US"/>
+              </w:rPr>
               <w:t>Attribute:</w:t>
             </w:r>
           </w:p>
@@ -6604,6 +7136,7 @@
               <w:cnfStyle w:val="000000000000" w:firstRow="0" w:lastRow="0" w:firstColumn="0" w:lastColumn="0" w:oddVBand="0" w:evenVBand="0" w:oddHBand="0" w:evenHBand="0" w:firstRowFirstColumn="0" w:firstRowLastColumn="0" w:lastRowFirstColumn="0" w:lastRowLastColumn="0"/>
               <w:rPr>
                 <w:b/>
+                <w:lang w:val="en-US"/>
               </w:rPr>
             </w:pPr>
             <w:r>
@@ -6627,7 +7160,6 @@
               <w:rPr>
                 <w:lang w:val="en-US"/>
               </w:rPr>
-              <w:lastRenderedPageBreak/>
               <w:t>Use this password to write down the password</w:t>
             </w:r>
           </w:p>
@@ -6818,12 +7350,14 @@
               <w:cnfStyle w:val="000000000000" w:firstRow="0" w:lastRow="0" w:firstColumn="0" w:lastColumn="0" w:oddVBand="0" w:evenVBand="0" w:oddHBand="0" w:evenHBand="0" w:firstRowFirstColumn="0" w:firstRowLastColumn="0" w:lastRowFirstColumn="0" w:lastRowLastColumn="0"/>
               <w:rPr>
                 <w:b/>
+                <w:lang w:val="en-US"/>
               </w:rPr>
             </w:pPr>
             <w:proofErr w:type="spellStart"/>
             <w:r>
               <w:rPr>
                 <w:b/>
+                <w:lang w:val="en-US"/>
               </w:rPr>
               <w:t>tns_alias</w:t>
             </w:r>
@@ -6834,6 +7368,9 @@
               <w:pStyle w:val="Textkrper-Zeileneinzug"/>
               <w:ind w:left="0"/>
               <w:cnfStyle w:val="000000000000" w:firstRow="0" w:lastRow="0" w:firstColumn="0" w:lastColumn="0" w:oddVBand="0" w:evenVBand="0" w:oddHBand="0" w:evenHBand="0" w:firstRowFirstColumn="0" w:firstRowLastColumn="0" w:lastRowFirstColumn="0" w:lastRowLastColumn="0"/>
+              <w:rPr>
+                <w:lang w:val="en-US"/>
+              </w:rPr>
             </w:pPr>
             <w:r>
               <w:rPr>
@@ -6842,6 +7379,9 @@
               <w:t>use</w:t>
             </w:r>
             <w:r>
+              <w:rPr>
+                <w:lang w:val="en-US"/>
+              </w:rPr>
               <w:t xml:space="preserve"> </w:t>
             </w:r>
             <w:r>
@@ -6851,6 +7391,9 @@
               <w:t>this</w:t>
             </w:r>
             <w:r>
+              <w:rPr>
+                <w:lang w:val="en-US"/>
+              </w:rPr>
               <w:t xml:space="preserve"> </w:t>
             </w:r>
             <w:r>
@@ -6860,6 +7403,9 @@
               <w:t>connection</w:t>
             </w:r>
             <w:r>
+              <w:rPr>
+                <w:lang w:val="en-US"/>
+              </w:rPr>
               <w:t xml:space="preserve"> </w:t>
             </w:r>
           </w:p>
@@ -6873,12 +7419,20 @@
               <w:pStyle w:val="Textkrper-Zeileneinzug"/>
               <w:ind w:left="0"/>
               <w:cnfStyle w:val="000000000000" w:firstRow="0" w:lastRow="0" w:firstColumn="0" w:lastColumn="0" w:oddVBand="0" w:evenVBand="0" w:oddHBand="0" w:evenHBand="0" w:firstRowFirstColumn="0" w:firstRowLastColumn="0" w:lastRowFirstColumn="0" w:lastRowLastColumn="0"/>
-            </w:pPr>
-            <w:r>
-              <w:lastRenderedPageBreak/>
+              <w:rPr>
+                <w:lang w:val="en-US"/>
+              </w:rPr>
+            </w:pPr>
+            <w:r>
+              <w:rPr>
+                <w:lang w:val="en-US"/>
+              </w:rPr>
               <w:t>&lt;Schema</w:t>
             </w:r>
             <w:r>
+              <w:rPr>
+                <w:lang w:val="en-US"/>
+              </w:rPr>
               <w:t xml:space="preserve"> </w:t>
             </w:r>
             <w:r>
@@ -6888,6 +7442,9 @@
               <w:t>owner</w:t>
             </w:r>
             <w:r>
+              <w:rPr>
+                <w:lang w:val="en-US"/>
+              </w:rPr>
               <w:t>&gt;</w:t>
             </w:r>
           </w:p>
@@ -6896,6 +7453,9 @@
               <w:pStyle w:val="Textkrper-Zeileneinzug"/>
               <w:ind w:left="0"/>
               <w:cnfStyle w:val="000000000000" w:firstRow="0" w:lastRow="0" w:firstColumn="0" w:lastColumn="0" w:oddVBand="0" w:evenVBand="0" w:oddHBand="0" w:evenHBand="0" w:firstRowFirstColumn="0" w:firstRowLastColumn="0" w:lastRowFirstColumn="0" w:lastRowLastColumn="0"/>
+              <w:rPr>
+                <w:lang w:val="en-US"/>
+              </w:rPr>
             </w:pPr>
           </w:p>
           <w:p>
@@ -6911,14 +7471,7 @@
               <w:rPr>
                 <w:lang w:val="en-US"/>
               </w:rPr>
-              <w:t xml:space="preserve">The Schema that hast to be </w:t>
-            </w:r>
-            <w:r>
-              <w:rPr>
-                <w:lang w:val="en-US"/>
-              </w:rPr>
-              <w:lastRenderedPageBreak/>
-              <w:t>exported</w:t>
+              <w:t>The Schema that hast to be exported</w:t>
             </w:r>
             <w:r>
               <w:rPr>
@@ -6945,7 +7498,6 @@
             </w:pPr>
             <w:proofErr w:type="spellStart"/>
             <w:r>
-              <w:lastRenderedPageBreak/>
               <w:t>files</w:t>
             </w:r>
             <w:proofErr w:type="spellEnd"/>
@@ -7306,6 +7858,7 @@
               <w:rPr>
                 <w:lang w:val="en-US"/>
               </w:rPr>
+              <w:lastRenderedPageBreak/>
               <w:t>robocopy</w:t>
             </w:r>
             <w:proofErr w:type="spellEnd"/>
@@ -7328,6 +7881,7 @@
               <w:rPr>
                 <w:lang w:val="en-US"/>
               </w:rPr>
+              <w:lastRenderedPageBreak/>
               <w:t>Like: /</w:t>
             </w:r>
             <w:r>
@@ -7518,7 +8072,6 @@
         <w:rPr>
           <w:lang w:val="en-US"/>
         </w:rPr>
-        <w:lastRenderedPageBreak/>
         <w:t xml:space="preserve">Step </w:t>
       </w:r>
       <w:r>
@@ -7963,6 +8516,7 @@
         <w:rPr>
           <w:noProof/>
         </w:rPr>
+        <w:lastRenderedPageBreak/>
         <w:drawing>
           <wp:inline distT="0" distB="0" distL="0" distR="0" wp14:anchorId="77FE58E8" wp14:editId="73A5C493">
             <wp:extent cx="4644002" cy="3457575"/>
@@ -7999,8 +8553,6 @@
           </wp:inline>
         </w:drawing>
       </w:r>
-      <w:bookmarkStart w:id="0" w:name="_GoBack"/>
-      <w:bookmarkEnd w:id="0"/>
     </w:p>
     <w:p>
       <w:pPr>
@@ -8024,7 +8576,6 @@
         <w:rPr>
           <w:lang w:val="en-US"/>
         </w:rPr>
-        <w:lastRenderedPageBreak/>
         <w:t>Step</w:t>
       </w:r>
       <w:r>
@@ -8586,6 +9137,7 @@
         <w:rPr>
           <w:lang w:val="en-US"/>
         </w:rPr>
+        <w:lastRenderedPageBreak/>
         <w:t>Step 1 – Configuration of the file backup_</w:t>
       </w:r>
       <w:r>
@@ -10067,6 +10619,7 @@
         <w:rPr>
           <w:lang w:val="en-US"/>
         </w:rPr>
+        <w:lastRenderedPageBreak/>
         <w:t>Step 1 – Configuration of the file backup_</w:t>
       </w:r>
       <w:r>
@@ -10298,7 +10851,7 @@
         <w:rFonts w:asciiTheme="majorHAnsi" w:eastAsiaTheme="majorEastAsia" w:hAnsiTheme="majorHAnsi" w:cstheme="majorBidi"/>
         <w:noProof/>
       </w:rPr>
-      <w:t>8</w:t>
+      <w:t>1</w:t>
     </w:r>
     <w:r>
       <w:rPr>
@@ -11599,6 +12152,86 @@
       <w:lang w:eastAsia="de-DE"/>
     </w:rPr>
   </w:style>
+  <w:style w:type="paragraph" w:styleId="HTMLVorformatiert">
+    <w:name w:val="HTML Preformatted"/>
+    <w:basedOn w:val="Standard"/>
+    <w:link w:val="HTMLVorformatiertZchn"/>
+    <w:uiPriority w:val="99"/>
+    <w:semiHidden/>
+    <w:unhideWhenUsed/>
+    <w:rsid w:val="002F14E5"/>
+    <w:pPr>
+      <w:widowControl/>
+      <w:tabs>
+        <w:tab w:val="left" w:pos="916"/>
+        <w:tab w:val="left" w:pos="1832"/>
+        <w:tab w:val="left" w:pos="2748"/>
+        <w:tab w:val="left" w:pos="3664"/>
+        <w:tab w:val="left" w:pos="4580"/>
+        <w:tab w:val="left" w:pos="5496"/>
+        <w:tab w:val="left" w:pos="6412"/>
+        <w:tab w:val="left" w:pos="7328"/>
+        <w:tab w:val="left" w:pos="8244"/>
+        <w:tab w:val="left" w:pos="9160"/>
+        <w:tab w:val="left" w:pos="10076"/>
+        <w:tab w:val="left" w:pos="10992"/>
+        <w:tab w:val="left" w:pos="11908"/>
+        <w:tab w:val="left" w:pos="12824"/>
+        <w:tab w:val="left" w:pos="13740"/>
+        <w:tab w:val="left" w:pos="14656"/>
+      </w:tabs>
+      <w:suppressAutoHyphens w:val="0"/>
+    </w:pPr>
+    <w:rPr>
+      <w:rFonts w:ascii="Courier New" w:hAnsi="Courier New" w:cs="Courier New"/>
+      <w:sz w:val="20"/>
+      <w:szCs w:val="20"/>
+    </w:rPr>
+  </w:style>
+  <w:style w:type="character" w:customStyle="1" w:styleId="HTMLVorformatiertZchn">
+    <w:name w:val="HTML Vorformatiert Zchn"/>
+    <w:basedOn w:val="Absatz-Standardschriftart"/>
+    <w:link w:val="HTMLVorformatiert"/>
+    <w:uiPriority w:val="99"/>
+    <w:semiHidden/>
+    <w:rsid w:val="002F14E5"/>
+    <w:rPr>
+      <w:rFonts w:ascii="Courier New" w:eastAsia="Times New Roman" w:hAnsi="Courier New" w:cs="Courier New"/>
+      <w:sz w:val="20"/>
+      <w:szCs w:val="20"/>
+      <w:lang w:eastAsia="de-DE"/>
+    </w:rPr>
+  </w:style>
+  <w:style w:type="character" w:customStyle="1" w:styleId="co1">
+    <w:name w:val="co1"/>
+    <w:basedOn w:val="Absatz-Standardschriftart"/>
+    <w:rsid w:val="002F14E5"/>
+  </w:style>
+  <w:style w:type="character" w:customStyle="1" w:styleId="re0">
+    <w:name w:val="re0"/>
+    <w:basedOn w:val="Absatz-Standardschriftart"/>
+    <w:rsid w:val="002F14E5"/>
+  </w:style>
+  <w:style w:type="character" w:customStyle="1" w:styleId="kw1">
+    <w:name w:val="kw1"/>
+    <w:basedOn w:val="Absatz-Standardschriftart"/>
+    <w:rsid w:val="002F14E5"/>
+  </w:style>
+  <w:style w:type="character" w:customStyle="1" w:styleId="kw5">
+    <w:name w:val="kw5"/>
+    <w:basedOn w:val="Absatz-Standardschriftart"/>
+    <w:rsid w:val="002F14E5"/>
+  </w:style>
+  <w:style w:type="character" w:customStyle="1" w:styleId="sy0">
+    <w:name w:val="sy0"/>
+    <w:basedOn w:val="Absatz-Standardschriftart"/>
+    <w:rsid w:val="002F14E5"/>
+  </w:style>
+  <w:style w:type="character" w:customStyle="1" w:styleId="kw2">
+    <w:name w:val="kw2"/>
+    <w:basedOn w:val="Absatz-Standardschriftart"/>
+    <w:rsid w:val="002F14E5"/>
+  </w:style>
 </w:styles>
 </file>
 
@@ -12244,6 +12877,86 @@
       <w:lang w:eastAsia="de-DE"/>
     </w:rPr>
   </w:style>
+  <w:style w:type="paragraph" w:styleId="HTMLVorformatiert">
+    <w:name w:val="HTML Preformatted"/>
+    <w:basedOn w:val="Standard"/>
+    <w:link w:val="HTMLVorformatiertZchn"/>
+    <w:uiPriority w:val="99"/>
+    <w:semiHidden/>
+    <w:unhideWhenUsed/>
+    <w:rsid w:val="002F14E5"/>
+    <w:pPr>
+      <w:widowControl/>
+      <w:tabs>
+        <w:tab w:val="left" w:pos="916"/>
+        <w:tab w:val="left" w:pos="1832"/>
+        <w:tab w:val="left" w:pos="2748"/>
+        <w:tab w:val="left" w:pos="3664"/>
+        <w:tab w:val="left" w:pos="4580"/>
+        <w:tab w:val="left" w:pos="5496"/>
+        <w:tab w:val="left" w:pos="6412"/>
+        <w:tab w:val="left" w:pos="7328"/>
+        <w:tab w:val="left" w:pos="8244"/>
+        <w:tab w:val="left" w:pos="9160"/>
+        <w:tab w:val="left" w:pos="10076"/>
+        <w:tab w:val="left" w:pos="10992"/>
+        <w:tab w:val="left" w:pos="11908"/>
+        <w:tab w:val="left" w:pos="12824"/>
+        <w:tab w:val="left" w:pos="13740"/>
+        <w:tab w:val="left" w:pos="14656"/>
+      </w:tabs>
+      <w:suppressAutoHyphens w:val="0"/>
+    </w:pPr>
+    <w:rPr>
+      <w:rFonts w:ascii="Courier New" w:hAnsi="Courier New" w:cs="Courier New"/>
+      <w:sz w:val="20"/>
+      <w:szCs w:val="20"/>
+    </w:rPr>
+  </w:style>
+  <w:style w:type="character" w:customStyle="1" w:styleId="HTMLVorformatiertZchn">
+    <w:name w:val="HTML Vorformatiert Zchn"/>
+    <w:basedOn w:val="Absatz-Standardschriftart"/>
+    <w:link w:val="HTMLVorformatiert"/>
+    <w:uiPriority w:val="99"/>
+    <w:semiHidden/>
+    <w:rsid w:val="002F14E5"/>
+    <w:rPr>
+      <w:rFonts w:ascii="Courier New" w:eastAsia="Times New Roman" w:hAnsi="Courier New" w:cs="Courier New"/>
+      <w:sz w:val="20"/>
+      <w:szCs w:val="20"/>
+      <w:lang w:eastAsia="de-DE"/>
+    </w:rPr>
+  </w:style>
+  <w:style w:type="character" w:customStyle="1" w:styleId="co1">
+    <w:name w:val="co1"/>
+    <w:basedOn w:val="Absatz-Standardschriftart"/>
+    <w:rsid w:val="002F14E5"/>
+  </w:style>
+  <w:style w:type="character" w:customStyle="1" w:styleId="re0">
+    <w:name w:val="re0"/>
+    <w:basedOn w:val="Absatz-Standardschriftart"/>
+    <w:rsid w:val="002F14E5"/>
+  </w:style>
+  <w:style w:type="character" w:customStyle="1" w:styleId="kw1">
+    <w:name w:val="kw1"/>
+    <w:basedOn w:val="Absatz-Standardschriftart"/>
+    <w:rsid w:val="002F14E5"/>
+  </w:style>
+  <w:style w:type="character" w:customStyle="1" w:styleId="kw5">
+    <w:name w:val="kw5"/>
+    <w:basedOn w:val="Absatz-Standardschriftart"/>
+    <w:rsid w:val="002F14E5"/>
+  </w:style>
+  <w:style w:type="character" w:customStyle="1" w:styleId="sy0">
+    <w:name w:val="sy0"/>
+    <w:basedOn w:val="Absatz-Standardschriftart"/>
+    <w:rsid w:val="002F14E5"/>
+  </w:style>
+  <w:style w:type="character" w:customStyle="1" w:styleId="kw2">
+    <w:name w:val="kw2"/>
+    <w:basedOn w:val="Absatz-Standardschriftart"/>
+    <w:rsid w:val="002F14E5"/>
+  </w:style>
 </w:styles>
 </file>
 

</xml_diff>